<commit_message>
lesson 264 - vocab and homework
</commit_message>
<xml_diff>
--- a/english_via_skype/solutions/doc/lesson_264_Presenting phrases W_edit.docx
+++ b/english_via_skype/solutions/doc/lesson_264_Presenting phrases W_edit.docx
@@ -542,12 +542,14 @@
         <w:rPr>
           <w:sz w:val="32"/>
           <w:szCs w:val="32"/>
-        </w:rPr>
-      </w:pPr>
-      <w:r>
-        <w:rPr>
-          <w:sz w:val="32"/>
-          <w:szCs w:val="32"/>
+          <w:lang w:val="en-US"/>
+        </w:rPr>
+      </w:pPr>
+      <w:r>
+        <w:rPr>
+          <w:sz w:val="32"/>
+          <w:szCs w:val="32"/>
+          <w:lang w:val="en-US"/>
         </w:rPr>
         <w:t>3. putting forward</w:t>
       </w:r>
@@ -557,12 +559,14 @@
         <w:rPr>
           <w:sz w:val="32"/>
           <w:szCs w:val="32"/>
-        </w:rPr>
-      </w:pPr>
-      <w:r>
-        <w:rPr>
-          <w:sz w:val="32"/>
-          <w:szCs w:val="32"/>
+          <w:lang w:val="en-US"/>
+        </w:rPr>
+      </w:pPr>
+      <w:r>
+        <w:rPr>
+          <w:sz w:val="32"/>
+          <w:szCs w:val="32"/>
+          <w:lang w:val="en-US"/>
         </w:rPr>
         <w:t>5. raising</w:t>
       </w:r>
@@ -572,12 +576,14 @@
         <w:rPr>
           <w:sz w:val="32"/>
           <w:szCs w:val="32"/>
-        </w:rPr>
-      </w:pPr>
-      <w:r>
-        <w:rPr>
-          <w:sz w:val="32"/>
-          <w:szCs w:val="32"/>
+          <w:lang w:val="en-US"/>
+        </w:rPr>
+      </w:pPr>
+      <w:r>
+        <w:rPr>
+          <w:sz w:val="32"/>
+          <w:szCs w:val="32"/>
+          <w:lang w:val="en-US"/>
         </w:rPr>
         <w:t>6. aiming at</w:t>
       </w:r>
@@ -683,447 +689,681 @@
           <w:lang w:val="en-US"/>
         </w:rPr>
       </w:pPr>
+    </w:p>
+    <w:p>
+      <w:pPr>
+        <w:rPr>
+          <w:sz w:val="32"/>
+          <w:szCs w:val="32"/>
+          <w:lang w:val="en-US"/>
+        </w:rPr>
+      </w:pPr>
+      <w:r>
+        <w:rPr>
+          <w:sz w:val="32"/>
+          <w:szCs w:val="32"/>
+          <w:lang w:val="en-US"/>
+        </w:rPr>
+        <w:t xml:space="preserve">With reference to </w:t>
+      </w:r>
+    </w:p>
+    <w:p>
+      <w:pPr>
+        <w:rPr>
+          <w:sz w:val="32"/>
+          <w:szCs w:val="32"/>
+          <w:lang w:val="en-US"/>
+        </w:rPr>
+      </w:pPr>
+      <w:r>
+        <w:rPr>
+          <w:sz w:val="32"/>
+          <w:szCs w:val="32"/>
+          <w:lang w:val="en-US"/>
+        </w:rPr>
+        <w:lastRenderedPageBreak/>
+        <w:t>When it comes to</w:t>
+      </w:r>
+    </w:p>
+    <w:p>
+      <w:pPr>
+        <w:rPr>
+          <w:sz w:val="32"/>
+          <w:szCs w:val="32"/>
+          <w:lang w:val="en-US"/>
+        </w:rPr>
+      </w:pPr>
+      <w:r>
+        <w:rPr>
+          <w:sz w:val="32"/>
+          <w:szCs w:val="32"/>
+          <w:lang w:val="en-US"/>
+        </w:rPr>
+        <w:t xml:space="preserve">In </w:t>
+      </w:r>
+      <w:r>
+        <w:rPr>
+          <w:sz w:val="32"/>
+          <w:szCs w:val="32"/>
+          <w:lang w:val="en-US"/>
+        </w:rPr>
+        <w:t>relation</w:t>
+      </w:r>
+      <w:r>
+        <w:rPr>
+          <w:sz w:val="32"/>
+          <w:szCs w:val="32"/>
+          <w:lang w:val="en-US"/>
+        </w:rPr>
+        <w:t xml:space="preserve"> to</w:t>
+      </w:r>
+    </w:p>
+    <w:p>
+      <w:pPr>
+        <w:rPr>
+          <w:sz w:val="32"/>
+          <w:szCs w:val="32"/>
+          <w:lang w:val="en-US"/>
+        </w:rPr>
+      </w:pPr>
+      <w:r>
+        <w:rPr>
+          <w:sz w:val="32"/>
+          <w:szCs w:val="32"/>
+          <w:lang w:val="en-US"/>
+        </w:rPr>
+        <w:t>As far as sth is concerned</w:t>
+      </w:r>
+    </w:p>
+    <w:p>
+      <w:pPr>
+        <w:rPr>
+          <w:sz w:val="32"/>
+          <w:szCs w:val="32"/>
+          <w:lang w:val="en-US"/>
+        </w:rPr>
+      </w:pPr>
+      <w:r>
+        <w:rPr>
+          <w:sz w:val="32"/>
+          <w:szCs w:val="32"/>
+          <w:lang w:val="en-US"/>
+        </w:rPr>
+        <w:t xml:space="preserve">As for </w:t>
+      </w:r>
+    </w:p>
+    <w:p>
+      <w:pPr>
+        <w:rPr>
+          <w:sz w:val="32"/>
+          <w:szCs w:val="32"/>
+          <w:lang w:val="en-US"/>
+        </w:rPr>
+      </w:pPr>
+      <w:r>
+        <w:rPr>
+          <w:sz w:val="32"/>
+          <w:szCs w:val="32"/>
+          <w:lang w:val="en-US"/>
+        </w:rPr>
+        <w:t>Apropos</w:t>
+      </w:r>
+    </w:p>
+    <w:p>
+      <w:pPr>
+        <w:rPr>
+          <w:sz w:val="32"/>
+          <w:szCs w:val="32"/>
+          <w:lang w:val="en-US"/>
+        </w:rPr>
+      </w:pPr>
+      <w:r>
+        <w:rPr>
+          <w:sz w:val="32"/>
+          <w:szCs w:val="32"/>
+          <w:lang w:val="en-US"/>
+        </w:rPr>
+        <w:t>With respect to</w:t>
+      </w:r>
+    </w:p>
+    <w:p>
+      <w:pPr>
+        <w:rPr>
+          <w:sz w:val="32"/>
+          <w:szCs w:val="32"/>
+          <w:lang w:val="en-US"/>
+        </w:rPr>
+      </w:pPr>
+    </w:p>
+    <w:p>
+      <w:pPr>
+        <w:rPr>
+          <w:sz w:val="32"/>
+          <w:szCs w:val="32"/>
+          <w:lang w:val="en-US"/>
+        </w:rPr>
+      </w:pPr>
+    </w:p>
+    <w:p>
+      <w:pPr>
+        <w:rPr>
+          <w:sz w:val="32"/>
+          <w:szCs w:val="32"/>
+          <w:lang w:val="en-US"/>
+        </w:rPr>
+      </w:pPr>
+      <w:r>
+        <w:rPr>
+          <w:sz w:val="32"/>
+          <w:szCs w:val="32"/>
+          <w:lang w:val="en-US"/>
+        </w:rPr>
+        <w:t>Indisputably</w:t>
+      </w:r>
+    </w:p>
+    <w:p>
+      <w:pPr>
+        <w:rPr>
+          <w:sz w:val="32"/>
+          <w:szCs w:val="32"/>
+          <w:lang w:val="en-US"/>
+        </w:rPr>
+      </w:pPr>
+      <w:r>
+        <w:rPr>
+          <w:sz w:val="32"/>
+          <w:szCs w:val="32"/>
+          <w:lang w:val="en-US"/>
+        </w:rPr>
+        <w:t>Disarguably</w:t>
+      </w:r>
+    </w:p>
+    <w:p>
+      <w:pPr>
+        <w:rPr>
+          <w:sz w:val="32"/>
+          <w:szCs w:val="32"/>
+          <w:lang w:val="en-US"/>
+        </w:rPr>
+      </w:pPr>
+      <w:r>
+        <w:rPr>
+          <w:sz w:val="32"/>
+          <w:szCs w:val="32"/>
+          <w:lang w:val="en-US"/>
+        </w:rPr>
+        <w:t>It goes without saying that</w:t>
+      </w:r>
+    </w:p>
+    <w:p>
+      <w:pPr>
+        <w:rPr>
+          <w:sz w:val="32"/>
+          <w:szCs w:val="32"/>
+          <w:lang w:val="en-US"/>
+        </w:rPr>
+      </w:pPr>
+    </w:p>
+    <w:p>
+      <w:pPr>
+        <w:rPr>
+          <w:sz w:val="32"/>
+          <w:szCs w:val="32"/>
+          <w:lang w:val="en-US"/>
+        </w:rPr>
+      </w:pPr>
+      <w:r>
+        <w:rPr>
+          <w:sz w:val="32"/>
+          <w:szCs w:val="32"/>
+          <w:lang w:val="en-US"/>
+        </w:rPr>
+        <w:t xml:space="preserve">We need to bear in mind </w:t>
+      </w:r>
+    </w:p>
+    <w:p>
+      <w:pPr>
+        <w:rPr>
+          <w:sz w:val="32"/>
+          <w:szCs w:val="32"/>
+          <w:lang w:val="en-US"/>
+        </w:rPr>
+      </w:pPr>
+      <w:r>
+        <w:rPr>
+          <w:sz w:val="32"/>
+          <w:szCs w:val="32"/>
+          <w:lang w:val="en-US"/>
+        </w:rPr>
+        <w:t>It is crucial/vital/key</w:t>
+      </w:r>
+      <w:r>
+        <w:rPr>
+          <w:sz w:val="32"/>
+          <w:szCs w:val="32"/>
+          <w:lang w:val="en-US"/>
+        </w:rPr>
+        <w:t xml:space="preserve"> </w:t>
+      </w:r>
+      <w:r>
+        <w:rPr>
+          <w:sz w:val="32"/>
+          <w:szCs w:val="32"/>
+          <w:lang w:val="en-US"/>
+        </w:rPr>
+        <w:t>of primary importance</w:t>
+      </w:r>
+    </w:p>
+    <w:p>
+      <w:pPr>
+        <w:rPr>
+          <w:sz w:val="32"/>
+          <w:szCs w:val="32"/>
+          <w:lang w:val="en-US"/>
+        </w:rPr>
+      </w:pPr>
+    </w:p>
+    <w:p>
+      <w:pPr>
+        <w:rPr>
+          <w:rFonts w:ascii="Times New Roman" w:hAnsi="Times New Roman" w:cs="Times New Roman"/>
+          <w:b/>
+          <w:sz w:val="28"/>
+          <w:szCs w:val="28"/>
+          <w:lang w:val="en-US"/>
+        </w:rPr>
+      </w:pPr>
+      <w:r>
+        <w:rPr>
+          <w:rFonts w:ascii="Times New Roman" w:hAnsi="Times New Roman" w:cs="Times New Roman"/>
+          <w:b/>
+          <w:sz w:val="28"/>
+          <w:szCs w:val="28"/>
+          <w:lang w:val="en-US"/>
+        </w:rPr>
+        <w:t>scrutinize, scrutiny,</w:t>
+      </w:r>
+      <w:r>
+        <w:rPr>
+          <w:rFonts w:ascii="Times New Roman" w:hAnsi="Times New Roman" w:cs="Times New Roman"/>
+          <w:b/>
+          <w:sz w:val="28"/>
+          <w:szCs w:val="28"/>
+          <w:lang w:val="en-US"/>
+        </w:rPr>
+        <w:t xml:space="preserve"> draw, expand, noteworthy, rais</w:t>
+      </w:r>
+      <w:r>
+        <w:rPr>
+          <w:rFonts w:ascii="Times New Roman" w:hAnsi="Times New Roman" w:cs="Times New Roman"/>
+          <w:b/>
+          <w:sz w:val="28"/>
+          <w:szCs w:val="28"/>
+          <w:lang w:val="en-US"/>
+        </w:rPr>
+        <w:t>e</w:t>
+      </w:r>
+    </w:p>
+    <w:p>
+      <w:pPr>
+        <w:rPr>
+          <w:rFonts w:ascii="Times New Roman" w:hAnsi="Times New Roman" w:cs="Times New Roman"/>
+          <w:sz w:val="28"/>
+          <w:szCs w:val="28"/>
+          <w:lang w:val="en-US"/>
+        </w:rPr>
+      </w:pPr>
+    </w:p>
+    <w:p>
+      <w:pPr>
+        <w:rPr>
+          <w:rFonts w:ascii="Times New Roman" w:hAnsi="Times New Roman" w:cs="Times New Roman"/>
+          <w:sz w:val="28"/>
+          <w:szCs w:val="28"/>
+          <w:lang w:val="en-US"/>
+        </w:rPr>
+      </w:pPr>
+      <w:r>
+        <w:rPr>
+          <w:rFonts w:ascii="Times New Roman" w:hAnsi="Times New Roman" w:cs="Times New Roman"/>
+          <w:sz w:val="28"/>
+          <w:szCs w:val="28"/>
+          <w:lang w:val="en-US"/>
+        </w:rPr>
+        <w:t>It is a…</w:t>
+      </w:r>
+      <w:r>
+        <w:rPr>
+          <w:rFonts w:ascii="Times New Roman" w:hAnsi="Times New Roman" w:cs="Times New Roman"/>
+          <w:sz w:val="28"/>
+          <w:szCs w:val="28"/>
+          <w:lang w:val="en-US"/>
+        </w:rPr>
+        <w:t>not</w:t>
+      </w:r>
+      <w:r>
+        <w:rPr>
+          <w:rFonts w:ascii="Times New Roman" w:hAnsi="Times New Roman" w:cs="Times New Roman"/>
+          <w:sz w:val="28"/>
+          <w:szCs w:val="28"/>
+          <w:lang w:val="en-US"/>
+        </w:rPr>
+        <w:t>eworthy</w:t>
+      </w:r>
+      <w:r>
+        <w:rPr>
+          <w:rFonts w:ascii="Times New Roman" w:hAnsi="Times New Roman" w:cs="Times New Roman"/>
+          <w:sz w:val="28"/>
+          <w:szCs w:val="28"/>
+          <w:lang w:val="en-US"/>
+        </w:rPr>
+        <w:t xml:space="preserve">………………….fact that our product differentiates itself from other competitors </w:t>
+      </w:r>
+    </w:p>
+    <w:p>
+      <w:pPr>
+        <w:rPr>
+          <w:rFonts w:ascii="Times New Roman" w:hAnsi="Times New Roman" w:cs="Times New Roman"/>
+          <w:sz w:val="28"/>
+          <w:szCs w:val="28"/>
+          <w:lang w:val="en-US"/>
+        </w:rPr>
+      </w:pPr>
+      <w:r>
+        <w:rPr>
+          <w:rFonts w:ascii="Times New Roman" w:hAnsi="Times New Roman" w:cs="Times New Roman"/>
+          <w:sz w:val="28"/>
+          <w:szCs w:val="28"/>
+          <w:lang w:val="en-US"/>
+        </w:rPr>
+        <w:t xml:space="preserve">Let’s </w:t>
+      </w:r>
+      <w:r>
+        <w:rPr>
+          <w:rFonts w:ascii="Times New Roman" w:hAnsi="Times New Roman" w:cs="Times New Roman"/>
+          <w:sz w:val="28"/>
+          <w:szCs w:val="28"/>
+          <w:lang w:val="en-US"/>
+        </w:rPr>
+        <w:t>…</w:t>
+      </w:r>
+      <w:r>
+        <w:rPr>
+          <w:rFonts w:ascii="Times New Roman" w:hAnsi="Times New Roman" w:cs="Times New Roman"/>
+          <w:sz w:val="28"/>
+          <w:szCs w:val="28"/>
+          <w:lang w:val="en-US"/>
+        </w:rPr>
+        <w:t>scrutinize</w:t>
+      </w:r>
+      <w:r>
+        <w:rPr>
+          <w:rFonts w:ascii="Times New Roman" w:hAnsi="Times New Roman" w:cs="Times New Roman"/>
+          <w:sz w:val="28"/>
+          <w:szCs w:val="28"/>
+          <w:lang w:val="en-US"/>
+        </w:rPr>
+        <w:t>………………………..that in more detail/ put it under thorough …</w:t>
+      </w:r>
+      <w:r>
+        <w:rPr>
+          <w:rFonts w:ascii="Times New Roman" w:hAnsi="Times New Roman" w:cs="Times New Roman"/>
+          <w:sz w:val="28"/>
+          <w:szCs w:val="28"/>
+          <w:lang w:val="en-US"/>
+        </w:rPr>
+        <w:t>scrutiny</w:t>
+      </w:r>
+      <w:r>
+        <w:rPr>
+          <w:rFonts w:ascii="Times New Roman" w:hAnsi="Times New Roman" w:cs="Times New Roman"/>
+          <w:sz w:val="28"/>
+          <w:szCs w:val="28"/>
+          <w:lang w:val="en-US"/>
+        </w:rPr>
+        <w:t>………………….</w:t>
+      </w:r>
+    </w:p>
+    <w:p>
+      <w:pPr>
+        <w:rPr>
+          <w:rFonts w:ascii="Times New Roman" w:hAnsi="Times New Roman" w:cs="Times New Roman"/>
+          <w:sz w:val="28"/>
+          <w:szCs w:val="28"/>
+          <w:lang w:val="en-US"/>
+        </w:rPr>
+      </w:pPr>
+      <w:r>
+        <w:rPr>
+          <w:rFonts w:ascii="Times New Roman" w:hAnsi="Times New Roman" w:cs="Times New Roman"/>
+          <w:sz w:val="28"/>
+          <w:szCs w:val="28"/>
+          <w:lang w:val="en-US"/>
+        </w:rPr>
+        <w:t>I would like to …</w:t>
+      </w:r>
+      <w:r>
+        <w:rPr>
+          <w:rFonts w:ascii="Times New Roman" w:hAnsi="Times New Roman" w:cs="Times New Roman"/>
+          <w:sz w:val="28"/>
+          <w:szCs w:val="28"/>
+          <w:lang w:val="en-US"/>
+        </w:rPr>
+        <w:t>lay</w:t>
+      </w:r>
+      <w:r>
+        <w:rPr>
+          <w:rFonts w:ascii="Times New Roman" w:hAnsi="Times New Roman" w:cs="Times New Roman"/>
+          <w:sz w:val="28"/>
+          <w:szCs w:val="28"/>
+          <w:lang w:val="en-US"/>
+        </w:rPr>
+        <w:t>/put</w:t>
+      </w:r>
+      <w:r>
+        <w:rPr>
+          <w:rFonts w:ascii="Times New Roman" w:hAnsi="Times New Roman" w:cs="Times New Roman"/>
+          <w:sz w:val="28"/>
+          <w:szCs w:val="28"/>
+          <w:lang w:val="en-US"/>
+        </w:rPr>
+        <w:t>………………emphasis on our buoyant situation</w:t>
+      </w:r>
+    </w:p>
+    <w:p>
+      <w:pPr>
+        <w:rPr>
+          <w:rFonts w:ascii="Times New Roman" w:hAnsi="Times New Roman" w:cs="Times New Roman"/>
+          <w:sz w:val="28"/>
+          <w:szCs w:val="28"/>
+          <w:lang w:val="en-US"/>
+        </w:rPr>
+      </w:pPr>
+      <w:r>
+        <w:rPr>
+          <w:rFonts w:ascii="Times New Roman" w:hAnsi="Times New Roman" w:cs="Times New Roman"/>
+          <w:sz w:val="28"/>
+          <w:szCs w:val="28"/>
+          <w:lang w:val="en-US"/>
+        </w:rPr>
+        <w:t>Let me …</w:t>
+      </w:r>
+      <w:r>
+        <w:rPr>
+          <w:rFonts w:ascii="Times New Roman" w:hAnsi="Times New Roman" w:cs="Times New Roman"/>
+          <w:sz w:val="28"/>
+          <w:szCs w:val="28"/>
+          <w:lang w:val="en-US"/>
+        </w:rPr>
+        <w:t>expand</w:t>
+      </w:r>
+      <w:r>
+        <w:rPr>
+          <w:rFonts w:ascii="Times New Roman" w:hAnsi="Times New Roman" w:cs="Times New Roman"/>
+          <w:sz w:val="28"/>
+          <w:szCs w:val="28"/>
+          <w:lang w:val="en-US"/>
+        </w:rPr>
+        <w:t>………………a bit on profitability</w:t>
+      </w:r>
+    </w:p>
+    <w:p>
+      <w:pPr>
+        <w:rPr>
+          <w:rFonts w:ascii="Times New Roman" w:hAnsi="Times New Roman" w:cs="Times New Roman"/>
+          <w:sz w:val="28"/>
+          <w:szCs w:val="28"/>
+          <w:lang w:val="en-US"/>
+        </w:rPr>
+      </w:pPr>
+      <w:r>
+        <w:rPr>
+          <w:rFonts w:ascii="Times New Roman" w:hAnsi="Times New Roman" w:cs="Times New Roman"/>
+          <w:sz w:val="28"/>
+          <w:szCs w:val="28"/>
+          <w:lang w:val="en-US"/>
+        </w:rPr>
+        <w:t>I would like to …</w:t>
+      </w:r>
+      <w:r>
+        <w:rPr>
+          <w:rFonts w:ascii="Times New Roman" w:hAnsi="Times New Roman" w:cs="Times New Roman"/>
+          <w:sz w:val="28"/>
+          <w:szCs w:val="28"/>
+          <w:lang w:val="en-US"/>
+        </w:rPr>
+        <w:t>draw</w:t>
+      </w:r>
+      <w:r>
+        <w:rPr>
+          <w:rFonts w:ascii="Times New Roman" w:hAnsi="Times New Roman" w:cs="Times New Roman"/>
+          <w:sz w:val="28"/>
+          <w:szCs w:val="28"/>
+          <w:lang w:val="en-US"/>
+        </w:rPr>
+        <w:t xml:space="preserve">………………….your attention to </w:t>
+      </w:r>
+    </w:p>
+    <w:p>
+      <w:pPr>
+        <w:rPr>
+          <w:rFonts w:ascii="Times New Roman" w:hAnsi="Times New Roman" w:cs="Times New Roman"/>
+          <w:sz w:val="28"/>
+          <w:szCs w:val="28"/>
+          <w:lang w:val="en-US"/>
+        </w:rPr>
+      </w:pPr>
+      <w:r>
+        <w:rPr>
+          <w:rFonts w:ascii="Times New Roman" w:hAnsi="Times New Roman" w:cs="Times New Roman"/>
+          <w:sz w:val="28"/>
+          <w:szCs w:val="28"/>
+          <w:lang w:val="en-US"/>
+        </w:rPr>
+        <w:t>Further on I will …</w:t>
+      </w:r>
+      <w:r>
+        <w:rPr>
+          <w:rFonts w:ascii="Times New Roman" w:hAnsi="Times New Roman" w:cs="Times New Roman"/>
+          <w:sz w:val="28"/>
+          <w:szCs w:val="28"/>
+          <w:lang w:val="en-US"/>
+        </w:rPr>
+        <w:t>t</w:t>
+      </w:r>
+      <w:r>
+        <w:rPr>
+          <w:rFonts w:ascii="Times New Roman" w:hAnsi="Times New Roman" w:cs="Times New Roman"/>
+          <w:sz w:val="28"/>
+          <w:szCs w:val="28"/>
+          <w:lang w:val="en-US"/>
+        </w:rPr>
+        <w:t>hrow</w:t>
+      </w:r>
+      <w:r>
+        <w:rPr>
+          <w:rFonts w:ascii="Times New Roman" w:hAnsi="Times New Roman" w:cs="Times New Roman"/>
+          <w:sz w:val="28"/>
+          <w:szCs w:val="28"/>
+          <w:lang w:val="en-US"/>
+        </w:rPr>
+        <w:t xml:space="preserve">…………………some light on sales figures </w:t>
+      </w:r>
+    </w:p>
+    <w:p>
+      <w:pPr>
+        <w:rPr>
+          <w:rFonts w:ascii="Times New Roman" w:hAnsi="Times New Roman" w:cs="Times New Roman"/>
+          <w:sz w:val="28"/>
+          <w:szCs w:val="28"/>
+          <w:lang w:val="en-US"/>
+        </w:rPr>
+      </w:pPr>
+      <w:r>
+        <w:rPr>
+          <w:rFonts w:ascii="Times New Roman" w:hAnsi="Times New Roman" w:cs="Times New Roman"/>
+          <w:sz w:val="28"/>
+          <w:szCs w:val="28"/>
+          <w:lang w:val="en-US"/>
+        </w:rPr>
+        <w:t>I would like to …</w:t>
+      </w:r>
+      <w:r>
+        <w:rPr>
+          <w:rFonts w:ascii="Times New Roman" w:hAnsi="Times New Roman" w:cs="Times New Roman"/>
+          <w:sz w:val="28"/>
+          <w:szCs w:val="28"/>
+          <w:lang w:val="en-US"/>
+        </w:rPr>
+        <w:t>raise</w:t>
+      </w:r>
+      <w:r>
+        <w:rPr>
+          <w:rFonts w:ascii="Times New Roman" w:hAnsi="Times New Roman" w:cs="Times New Roman"/>
+          <w:sz w:val="28"/>
+          <w:szCs w:val="28"/>
+          <w:lang w:val="en-US"/>
+        </w:rPr>
+        <w:t>………………………… a  subject of value added services</w:t>
+      </w:r>
+    </w:p>
+    <w:p>
+      <w:pPr>
+        <w:rPr>
+          <w:rFonts w:ascii="Times New Roman" w:hAnsi="Times New Roman" w:cs="Times New Roman"/>
+          <w:sz w:val="28"/>
+          <w:szCs w:val="28"/>
+          <w:lang w:val="en-US"/>
+        </w:rPr>
+      </w:pPr>
+      <w:r>
+        <w:rPr>
+          <w:rFonts w:ascii="Times New Roman" w:hAnsi="Times New Roman" w:cs="Times New Roman"/>
+          <w:sz w:val="28"/>
+          <w:szCs w:val="28"/>
+          <w:lang w:val="en-US"/>
+        </w:rPr>
+        <w:t>I would like take you…</w:t>
+      </w:r>
+      <w:r>
+        <w:rPr>
+          <w:rFonts w:ascii="Times New Roman" w:hAnsi="Times New Roman" w:cs="Times New Roman"/>
+          <w:sz w:val="28"/>
+          <w:szCs w:val="28"/>
+          <w:lang w:val="en-US"/>
+        </w:rPr>
+        <w:t>through</w:t>
+      </w:r>
       <w:bookmarkStart w:id="0" w:name="_GoBack"/>
       <w:bookmarkEnd w:id="0"/>
-    </w:p>
-    <w:p>
-      <w:pPr>
-        <w:rPr>
-          <w:sz w:val="32"/>
-          <w:szCs w:val="32"/>
-          <w:lang w:val="en-US"/>
-        </w:rPr>
-      </w:pPr>
-      <w:r>
-        <w:rPr>
-          <w:sz w:val="32"/>
-          <w:szCs w:val="32"/>
-          <w:lang w:val="en-US"/>
-        </w:rPr>
-        <w:t xml:space="preserve">With reference to </w:t>
-      </w:r>
-    </w:p>
-    <w:p>
-      <w:pPr>
-        <w:rPr>
-          <w:sz w:val="32"/>
-          <w:szCs w:val="32"/>
-          <w:lang w:val="en-US"/>
-        </w:rPr>
-      </w:pPr>
-      <w:r>
-        <w:rPr>
-          <w:sz w:val="32"/>
-          <w:szCs w:val="32"/>
-          <w:lang w:val="en-US"/>
-        </w:rPr>
-        <w:lastRenderedPageBreak/>
-        <w:t>When it comes to</w:t>
-      </w:r>
-    </w:p>
-    <w:p>
-      <w:pPr>
-        <w:rPr>
-          <w:sz w:val="32"/>
-          <w:szCs w:val="32"/>
-          <w:lang w:val="en-US"/>
-        </w:rPr>
-      </w:pPr>
-      <w:r>
-        <w:rPr>
-          <w:sz w:val="32"/>
-          <w:szCs w:val="32"/>
-          <w:lang w:val="en-US"/>
-        </w:rPr>
-        <w:t xml:space="preserve">In </w:t>
-      </w:r>
-      <w:r>
-        <w:rPr>
-          <w:sz w:val="32"/>
-          <w:szCs w:val="32"/>
-          <w:lang w:val="en-US"/>
-        </w:rPr>
-        <w:t>relation</w:t>
-      </w:r>
-      <w:r>
-        <w:rPr>
-          <w:sz w:val="32"/>
-          <w:szCs w:val="32"/>
-          <w:lang w:val="en-US"/>
-        </w:rPr>
-        <w:t xml:space="preserve"> to</w:t>
-      </w:r>
-    </w:p>
-    <w:p>
-      <w:pPr>
-        <w:rPr>
-          <w:sz w:val="32"/>
-          <w:szCs w:val="32"/>
-          <w:lang w:val="en-US"/>
-        </w:rPr>
-      </w:pPr>
-      <w:r>
-        <w:rPr>
-          <w:sz w:val="32"/>
-          <w:szCs w:val="32"/>
-          <w:lang w:val="en-US"/>
-        </w:rPr>
-        <w:t>As far as sth is concerned</w:t>
-      </w:r>
-    </w:p>
-    <w:p>
-      <w:pPr>
-        <w:rPr>
-          <w:sz w:val="32"/>
-          <w:szCs w:val="32"/>
-          <w:lang w:val="en-US"/>
-        </w:rPr>
-      </w:pPr>
-      <w:r>
-        <w:rPr>
-          <w:sz w:val="32"/>
-          <w:szCs w:val="32"/>
-          <w:lang w:val="en-US"/>
-        </w:rPr>
-        <w:t xml:space="preserve">As for </w:t>
-      </w:r>
-    </w:p>
-    <w:p>
-      <w:pPr>
-        <w:rPr>
-          <w:sz w:val="32"/>
-          <w:szCs w:val="32"/>
-          <w:lang w:val="en-US"/>
-        </w:rPr>
-      </w:pPr>
-      <w:r>
-        <w:rPr>
-          <w:sz w:val="32"/>
-          <w:szCs w:val="32"/>
-          <w:lang w:val="en-US"/>
-        </w:rPr>
-        <w:t>Apropos</w:t>
-      </w:r>
-    </w:p>
-    <w:p>
-      <w:pPr>
-        <w:rPr>
-          <w:sz w:val="32"/>
-          <w:szCs w:val="32"/>
-          <w:lang w:val="en-US"/>
-        </w:rPr>
-      </w:pPr>
-      <w:r>
-        <w:rPr>
-          <w:sz w:val="32"/>
-          <w:szCs w:val="32"/>
-          <w:lang w:val="en-US"/>
-        </w:rPr>
-        <w:t>With respect to</w:t>
-      </w:r>
-    </w:p>
-    <w:p>
-      <w:pPr>
-        <w:rPr>
-          <w:sz w:val="32"/>
-          <w:szCs w:val="32"/>
-          <w:lang w:val="en-US"/>
-        </w:rPr>
-      </w:pPr>
-    </w:p>
-    <w:p>
-      <w:pPr>
-        <w:rPr>
-          <w:sz w:val="32"/>
-          <w:szCs w:val="32"/>
-          <w:lang w:val="en-US"/>
-        </w:rPr>
-      </w:pPr>
-    </w:p>
-    <w:p>
-      <w:pPr>
-        <w:rPr>
-          <w:sz w:val="32"/>
-          <w:szCs w:val="32"/>
-          <w:lang w:val="en-US"/>
-        </w:rPr>
-      </w:pPr>
-      <w:r>
-        <w:rPr>
-          <w:sz w:val="32"/>
-          <w:szCs w:val="32"/>
-          <w:lang w:val="en-US"/>
-        </w:rPr>
-        <w:t>Undisputably</w:t>
-      </w:r>
-    </w:p>
-    <w:p>
-      <w:pPr>
-        <w:rPr>
-          <w:sz w:val="32"/>
-          <w:szCs w:val="32"/>
-          <w:lang w:val="en-US"/>
-        </w:rPr>
-      </w:pPr>
-      <w:r>
-        <w:rPr>
-          <w:sz w:val="32"/>
-          <w:szCs w:val="32"/>
-          <w:lang w:val="en-US"/>
-        </w:rPr>
-        <w:t>Disarguably</w:t>
-      </w:r>
-    </w:p>
-    <w:p>
-      <w:pPr>
-        <w:rPr>
-          <w:sz w:val="32"/>
-          <w:szCs w:val="32"/>
-          <w:lang w:val="en-US"/>
-        </w:rPr>
-      </w:pPr>
-      <w:r>
-        <w:rPr>
-          <w:sz w:val="32"/>
-          <w:szCs w:val="32"/>
-          <w:lang w:val="en-US"/>
-        </w:rPr>
-        <w:t>It goes without saying that</w:t>
-      </w:r>
-    </w:p>
-    <w:p>
-      <w:pPr>
-        <w:rPr>
-          <w:sz w:val="32"/>
-          <w:szCs w:val="32"/>
-          <w:lang w:val="en-US"/>
-        </w:rPr>
-      </w:pPr>
-    </w:p>
-    <w:p>
-      <w:pPr>
-        <w:rPr>
-          <w:sz w:val="32"/>
-          <w:szCs w:val="32"/>
-          <w:lang w:val="en-US"/>
-        </w:rPr>
-      </w:pPr>
-      <w:r>
-        <w:rPr>
-          <w:sz w:val="32"/>
-          <w:szCs w:val="32"/>
-          <w:lang w:val="en-US"/>
-        </w:rPr>
-        <w:t xml:space="preserve">We need to bear in mind </w:t>
-      </w:r>
-    </w:p>
-    <w:p>
-      <w:pPr>
-        <w:rPr>
-          <w:sz w:val="32"/>
-          <w:szCs w:val="32"/>
-          <w:lang w:val="en-US"/>
-        </w:rPr>
-      </w:pPr>
-      <w:r>
-        <w:rPr>
-          <w:sz w:val="32"/>
-          <w:szCs w:val="32"/>
-          <w:lang w:val="en-US"/>
-        </w:rPr>
-        <w:t>It is crucial/vital/keyof primary importance</w:t>
-      </w:r>
-    </w:p>
-    <w:p>
-      <w:pPr>
-        <w:rPr>
-          <w:sz w:val="32"/>
-          <w:szCs w:val="32"/>
-          <w:lang w:val="en-US"/>
-        </w:rPr>
-      </w:pPr>
-    </w:p>
-    <w:p>
-      <w:pPr>
-        <w:rPr>
-          <w:rFonts w:ascii="Times New Roman" w:hAnsi="Times New Roman" w:cs="Times New Roman"/>
-          <w:b/>
-          <w:sz w:val="28"/>
-          <w:szCs w:val="28"/>
-          <w:lang w:val="en-US"/>
-        </w:rPr>
-      </w:pPr>
-      <w:r>
-        <w:rPr>
-          <w:rFonts w:ascii="Times New Roman" w:hAnsi="Times New Roman" w:cs="Times New Roman"/>
-          <w:b/>
-          <w:sz w:val="28"/>
-          <w:szCs w:val="28"/>
-          <w:lang w:val="en-US"/>
-        </w:rPr>
-        <w:t>scrutinize, scrutiny, draw, expand, noteworthy, raise</w:t>
-      </w:r>
-    </w:p>
-    <w:p>
-      <w:pPr>
-        <w:rPr>
-          <w:rFonts w:ascii="Times New Roman" w:hAnsi="Times New Roman" w:cs="Times New Roman"/>
-          <w:sz w:val="28"/>
-          <w:szCs w:val="28"/>
-          <w:lang w:val="en-US"/>
-        </w:rPr>
-      </w:pPr>
-    </w:p>
-    <w:p>
-      <w:pPr>
-        <w:rPr>
-          <w:rFonts w:ascii="Times New Roman" w:hAnsi="Times New Roman" w:cs="Times New Roman"/>
-          <w:sz w:val="28"/>
-          <w:szCs w:val="28"/>
-          <w:lang w:val="en-US"/>
-        </w:rPr>
-      </w:pPr>
-      <w:r>
-        <w:rPr>
-          <w:rFonts w:ascii="Times New Roman" w:hAnsi="Times New Roman" w:cs="Times New Roman"/>
-          <w:sz w:val="28"/>
-          <w:szCs w:val="28"/>
-          <w:lang w:val="en-US"/>
-        </w:rPr>
-        <w:t xml:space="preserve">It is a…………………….fact that our product differentiates itself from other competitors </w:t>
-      </w:r>
-    </w:p>
-    <w:p>
-      <w:pPr>
-        <w:rPr>
-          <w:rFonts w:ascii="Times New Roman" w:hAnsi="Times New Roman" w:cs="Times New Roman"/>
-          <w:sz w:val="28"/>
-          <w:szCs w:val="28"/>
-          <w:lang w:val="en-US"/>
-        </w:rPr>
-      </w:pPr>
-      <w:r>
-        <w:rPr>
-          <w:rFonts w:ascii="Times New Roman" w:hAnsi="Times New Roman" w:cs="Times New Roman"/>
-          <w:sz w:val="28"/>
-          <w:szCs w:val="28"/>
-          <w:lang w:val="en-US"/>
-        </w:rPr>
-        <w:t>Let’s s…………………………..that in more detail/ put it under thorough …………………….</w:t>
-      </w:r>
-    </w:p>
-    <w:p>
-      <w:pPr>
-        <w:rPr>
-          <w:rFonts w:ascii="Times New Roman" w:hAnsi="Times New Roman" w:cs="Times New Roman"/>
-          <w:sz w:val="28"/>
-          <w:szCs w:val="28"/>
-          <w:lang w:val="en-US"/>
-        </w:rPr>
-      </w:pPr>
-      <w:r>
-        <w:rPr>
-          <w:rFonts w:ascii="Times New Roman" w:hAnsi="Times New Roman" w:cs="Times New Roman"/>
-          <w:sz w:val="28"/>
-          <w:szCs w:val="28"/>
-          <w:lang w:val="en-US"/>
-        </w:rPr>
-        <w:t>I would like to …………………emphasis on our buoyant situation</w:t>
-      </w:r>
-    </w:p>
-    <w:p>
-      <w:pPr>
-        <w:rPr>
-          <w:rFonts w:ascii="Times New Roman" w:hAnsi="Times New Roman" w:cs="Times New Roman"/>
-          <w:sz w:val="28"/>
-          <w:szCs w:val="28"/>
-          <w:lang w:val="en-US"/>
-        </w:rPr>
-      </w:pPr>
-      <w:r>
-        <w:rPr>
-          <w:rFonts w:ascii="Times New Roman" w:hAnsi="Times New Roman" w:cs="Times New Roman"/>
-          <w:sz w:val="28"/>
-          <w:szCs w:val="28"/>
-          <w:lang w:val="en-US"/>
-        </w:rPr>
-        <w:t>Let me …………………a bit on profitability</w:t>
-      </w:r>
-    </w:p>
-    <w:p>
-      <w:pPr>
-        <w:rPr>
-          <w:rFonts w:ascii="Times New Roman" w:hAnsi="Times New Roman" w:cs="Times New Roman"/>
-          <w:sz w:val="28"/>
-          <w:szCs w:val="28"/>
-          <w:lang w:val="en-US"/>
-        </w:rPr>
-      </w:pPr>
-      <w:r>
-        <w:rPr>
-          <w:rFonts w:ascii="Times New Roman" w:hAnsi="Times New Roman" w:cs="Times New Roman"/>
-          <w:sz w:val="28"/>
-          <w:szCs w:val="28"/>
-          <w:lang w:val="en-US"/>
-        </w:rPr>
-        <w:t xml:space="preserve">I would like to …………………….your attention to </w:t>
-      </w:r>
-    </w:p>
-    <w:p>
-      <w:pPr>
-        <w:rPr>
-          <w:rFonts w:ascii="Times New Roman" w:hAnsi="Times New Roman" w:cs="Times New Roman"/>
-          <w:sz w:val="28"/>
-          <w:szCs w:val="28"/>
-          <w:lang w:val="en-US"/>
-        </w:rPr>
-      </w:pPr>
-      <w:r>
-        <w:rPr>
-          <w:rFonts w:ascii="Times New Roman" w:hAnsi="Times New Roman" w:cs="Times New Roman"/>
-          <w:sz w:val="28"/>
-          <w:szCs w:val="28"/>
-          <w:lang w:val="en-US"/>
-        </w:rPr>
-        <w:t xml:space="preserve">Further on I will ……………………some light on sales figures </w:t>
-      </w:r>
-    </w:p>
-    <w:p>
-      <w:pPr>
-        <w:rPr>
-          <w:rFonts w:ascii="Times New Roman" w:hAnsi="Times New Roman" w:cs="Times New Roman"/>
-          <w:sz w:val="28"/>
-          <w:szCs w:val="28"/>
-          <w:lang w:val="en-US"/>
-        </w:rPr>
-      </w:pPr>
-      <w:r>
-        <w:rPr>
-          <w:rFonts w:ascii="Times New Roman" w:hAnsi="Times New Roman" w:cs="Times New Roman"/>
-          <w:sz w:val="28"/>
-          <w:szCs w:val="28"/>
-          <w:lang w:val="en-US"/>
-        </w:rPr>
-        <w:t>I would like to …………………………… a  subject of value added services</w:t>
-      </w:r>
-    </w:p>
-    <w:p>
-      <w:pPr>
-        <w:rPr>
-          <w:rFonts w:ascii="Times New Roman" w:hAnsi="Times New Roman" w:cs="Times New Roman"/>
-          <w:sz w:val="28"/>
-          <w:szCs w:val="28"/>
-          <w:lang w:val="en-US"/>
-        </w:rPr>
-      </w:pPr>
-      <w:r>
-        <w:rPr>
-          <w:rFonts w:ascii="Times New Roman" w:hAnsi="Times New Roman" w:cs="Times New Roman"/>
-          <w:sz w:val="28"/>
-          <w:szCs w:val="28"/>
-          <w:lang w:val="en-US"/>
-        </w:rPr>
-        <w:t>I would like take you……………………………the most significant aspects</w:t>
+      <w:r>
+        <w:rPr>
+          <w:rFonts w:ascii="Times New Roman" w:hAnsi="Times New Roman" w:cs="Times New Roman"/>
+          <w:sz w:val="28"/>
+          <w:szCs w:val="28"/>
+          <w:lang w:val="en-US"/>
+        </w:rPr>
+        <w:t>…………………………the most significant aspects</w:t>
       </w:r>
     </w:p>
     <w:p>

</xml_diff>

<commit_message>
lesson 265 - Monday
</commit_message>
<xml_diff>
--- a/english_via_skype/solutions/doc/lesson_264_Presenting phrases W_edit.docx
+++ b/english_via_skype/solutions/doc/lesson_264_Presenting phrases W_edit.docx
@@ -9,13 +9,31 @@
           <w:szCs w:val="32"/>
         </w:rPr>
       </w:pPr>
-      <w:r>
-        <w:rPr>
-          <w:sz w:val="32"/>
-          <w:szCs w:val="32"/>
-        </w:rPr>
-        <w:t>Presenting phrases</w:t>
-      </w:r>
+      <w:proofErr w:type="spellStart"/>
+      <w:r>
+        <w:rPr>
+          <w:sz w:val="32"/>
+          <w:szCs w:val="32"/>
+        </w:rPr>
+        <w:t>Presenting</w:t>
+      </w:r>
+      <w:proofErr w:type="spellEnd"/>
+      <w:r>
+        <w:rPr>
+          <w:sz w:val="32"/>
+          <w:szCs w:val="32"/>
+        </w:rPr>
+        <w:t xml:space="preserve"> </w:t>
+      </w:r>
+      <w:proofErr w:type="spellStart"/>
+      <w:r>
+        <w:rPr>
+          <w:sz w:val="32"/>
+          <w:szCs w:val="32"/>
+        </w:rPr>
+        <w:t>phrases</w:t>
+      </w:r>
+      <w:proofErr w:type="spellEnd"/>
     </w:p>
     <w:p>
       <w:pPr>
@@ -698,12 +716,22 @@
           <w:lang w:val="en-US"/>
         </w:rPr>
       </w:pPr>
-      <w:r>
-        <w:rPr>
-          <w:sz w:val="32"/>
-          <w:szCs w:val="32"/>
-          <w:lang w:val="en-US"/>
-        </w:rPr>
+    </w:p>
+    <w:p>
+      <w:pPr>
+        <w:rPr>
+          <w:sz w:val="32"/>
+          <w:szCs w:val="32"/>
+          <w:lang w:val="en-US"/>
+        </w:rPr>
+      </w:pPr>
+      <w:r>
+        <w:rPr>
+          <w:sz w:val="32"/>
+          <w:szCs w:val="32"/>
+          <w:lang w:val="en-US"/>
+        </w:rPr>
+        <w:lastRenderedPageBreak/>
         <w:t xml:space="preserve">With reference to </w:t>
       </w:r>
     </w:p>
@@ -721,7 +749,6 @@
           <w:szCs w:val="32"/>
           <w:lang w:val="en-US"/>
         </w:rPr>
-        <w:lastRenderedPageBreak/>
         <w:t>When it comes to</w:t>
       </w:r>
     </w:p>
@@ -772,7 +799,25 @@
           <w:szCs w:val="32"/>
           <w:lang w:val="en-US"/>
         </w:rPr>
-        <w:t>As far as sth is concerned</w:t>
+        <w:t xml:space="preserve">As far as </w:t>
+      </w:r>
+      <w:proofErr w:type="spellStart"/>
+      <w:r>
+        <w:rPr>
+          <w:sz w:val="32"/>
+          <w:szCs w:val="32"/>
+          <w:lang w:val="en-US"/>
+        </w:rPr>
+        <w:t>sth</w:t>
+      </w:r>
+      <w:proofErr w:type="spellEnd"/>
+      <w:r>
+        <w:rPr>
+          <w:sz w:val="32"/>
+          <w:szCs w:val="32"/>
+          <w:lang w:val="en-US"/>
+        </w:rPr>
+        <w:t xml:space="preserve"> is concerned</w:t>
       </w:r>
     </w:p>
     <w:p>
@@ -1354,8 +1399,6 @@
         </w:rPr>
         <w:t>through</w:t>
       </w:r>
-      <w:bookmarkStart w:id="0" w:name="_GoBack"/>
-      <w:bookmarkEnd w:id="0"/>
       <w:r>
         <w:rPr>
           <w:rFonts w:ascii="Times New Roman" w:hAnsi="Times New Roman" w:cs="Times New Roman"/>
@@ -1389,7 +1432,6 @@
           <w:szCs w:val="32"/>
           <w:lang w:eastAsia="pl-PL"/>
         </w:rPr>
-        <w:lastRenderedPageBreak/>
         <w:drawing>
           <wp:inline distT="0" distB="0" distL="0" distR="0">
             <wp:extent cx="6819900" cy="3422949"/>
@@ -1439,6 +1481,255 @@
           </wp:inline>
         </w:drawing>
       </w:r>
+    </w:p>
+    <w:p>
+      <w:pPr>
+        <w:rPr>
+          <w:sz w:val="32"/>
+          <w:szCs w:val="32"/>
+          <w:lang w:val="en-US"/>
+        </w:rPr>
+      </w:pPr>
+      <w:r>
+        <w:rPr>
+          <w:sz w:val="32"/>
+          <w:szCs w:val="32"/>
+          <w:lang w:val="en-US"/>
+        </w:rPr>
+        <w:t>Cause:</w:t>
+      </w:r>
+    </w:p>
+    <w:p>
+      <w:pPr>
+        <w:rPr>
+          <w:sz w:val="32"/>
+          <w:szCs w:val="32"/>
+          <w:lang w:val="en-US"/>
+        </w:rPr>
+      </w:pPr>
+      <w:r>
+        <w:rPr>
+          <w:sz w:val="32"/>
+          <w:szCs w:val="32"/>
+          <w:lang w:val="en-US"/>
+        </w:rPr>
+        <w:tab/>
+        <w:t>- thanks to</w:t>
+      </w:r>
+    </w:p>
+    <w:p>
+      <w:pPr>
+        <w:rPr>
+          <w:sz w:val="32"/>
+          <w:szCs w:val="32"/>
+          <w:lang w:val="en-US"/>
+        </w:rPr>
+      </w:pPr>
+      <w:r>
+        <w:rPr>
+          <w:sz w:val="32"/>
+          <w:szCs w:val="32"/>
+          <w:lang w:val="en-US"/>
+        </w:rPr>
+        <w:tab/>
+        <w:t>- ac</w:t>
+      </w:r>
+      <w:r>
+        <w:rPr>
+          <w:sz w:val="32"/>
+          <w:szCs w:val="32"/>
+          <w:lang w:val="en-US"/>
+        </w:rPr>
+        <w:t>c</w:t>
+      </w:r>
+      <w:r>
+        <w:rPr>
+          <w:sz w:val="32"/>
+          <w:szCs w:val="32"/>
+          <w:lang w:val="en-US"/>
+        </w:rPr>
+        <w:t>ount for</w:t>
+      </w:r>
+    </w:p>
+    <w:p>
+      <w:pPr>
+        <w:rPr>
+          <w:sz w:val="32"/>
+          <w:szCs w:val="32"/>
+          <w:lang w:val="en-US"/>
+        </w:rPr>
+      </w:pPr>
+      <w:r>
+        <w:rPr>
+          <w:sz w:val="32"/>
+          <w:szCs w:val="32"/>
+          <w:lang w:val="en-US"/>
+        </w:rPr>
+        <w:tab/>
+        <w:t xml:space="preserve">- owing to </w:t>
+      </w:r>
+    </w:p>
+    <w:p>
+      <w:pPr>
+        <w:rPr>
+          <w:sz w:val="32"/>
+          <w:szCs w:val="32"/>
+          <w:lang w:val="en-US"/>
+        </w:rPr>
+      </w:pPr>
+      <w:r>
+        <w:rPr>
+          <w:sz w:val="32"/>
+          <w:szCs w:val="32"/>
+          <w:lang w:val="en-US"/>
+        </w:rPr>
+        <w:t>Effect:</w:t>
+      </w:r>
+    </w:p>
+    <w:p>
+      <w:pPr>
+        <w:rPr>
+          <w:sz w:val="32"/>
+          <w:szCs w:val="32"/>
+          <w:lang w:val="en-US"/>
+        </w:rPr>
+      </w:pPr>
+      <w:r>
+        <w:rPr>
+          <w:sz w:val="32"/>
+          <w:szCs w:val="32"/>
+          <w:lang w:val="en-US"/>
+        </w:rPr>
+        <w:tab/>
+        <w:t xml:space="preserve">- </w:t>
+      </w:r>
+      <w:r>
+        <w:rPr>
+          <w:sz w:val="32"/>
+          <w:szCs w:val="32"/>
+          <w:lang w:val="en-US"/>
+        </w:rPr>
+        <w:t>brought</w:t>
+      </w:r>
+      <w:r>
+        <w:rPr>
+          <w:sz w:val="32"/>
+          <w:szCs w:val="32"/>
+          <w:lang w:val="en-US"/>
+        </w:rPr>
+        <w:t xml:space="preserve"> about</w:t>
+      </w:r>
+    </w:p>
+    <w:p>
+      <w:pPr>
+        <w:rPr>
+          <w:sz w:val="32"/>
+          <w:szCs w:val="32"/>
+          <w:lang w:val="en-US"/>
+        </w:rPr>
+      </w:pPr>
+      <w:r>
+        <w:rPr>
+          <w:sz w:val="32"/>
+          <w:szCs w:val="32"/>
+          <w:lang w:val="en-US"/>
+        </w:rPr>
+        <w:tab/>
+        <w:t>- ga</w:t>
+      </w:r>
+      <w:r>
+        <w:rPr>
+          <w:sz w:val="32"/>
+          <w:szCs w:val="32"/>
+          <w:lang w:val="en-US"/>
+        </w:rPr>
+        <w:t>ve rise to</w:t>
+      </w:r>
+    </w:p>
+    <w:p>
+      <w:pPr>
+        <w:rPr>
+          <w:sz w:val="32"/>
+          <w:szCs w:val="32"/>
+          <w:lang w:val="en-US"/>
+        </w:rPr>
+      </w:pPr>
+      <w:r>
+        <w:rPr>
+          <w:sz w:val="32"/>
+          <w:szCs w:val="32"/>
+          <w:lang w:val="en-US"/>
+        </w:rPr>
+        <w:tab/>
+        <w:t>- result</w:t>
+      </w:r>
+      <w:r>
+        <w:rPr>
+          <w:sz w:val="32"/>
+          <w:szCs w:val="32"/>
+          <w:lang w:val="en-US"/>
+        </w:rPr>
+        <w:t>ed</w:t>
+      </w:r>
+      <w:r>
+        <w:rPr>
+          <w:sz w:val="32"/>
+          <w:szCs w:val="32"/>
+          <w:lang w:val="en-US"/>
+        </w:rPr>
+        <w:t xml:space="preserve"> in</w:t>
+      </w:r>
+    </w:p>
+    <w:p>
+      <w:pPr>
+        <w:rPr>
+          <w:sz w:val="32"/>
+          <w:szCs w:val="32"/>
+          <w:lang w:val="en-US"/>
+        </w:rPr>
+      </w:pPr>
+      <w:r>
+        <w:rPr>
+          <w:sz w:val="32"/>
+          <w:szCs w:val="32"/>
+          <w:lang w:val="en-US"/>
+        </w:rPr>
+        <w:tab/>
+        <w:t>- can be traced</w:t>
+      </w:r>
+      <w:r>
+        <w:rPr>
+          <w:sz w:val="32"/>
+          <w:szCs w:val="32"/>
+          <w:lang w:val="en-US"/>
+        </w:rPr>
+        <w:t xml:space="preserve"> back to</w:t>
+      </w:r>
+    </w:p>
+    <w:p>
+      <w:pPr>
+        <w:rPr>
+          <w:sz w:val="32"/>
+          <w:szCs w:val="32"/>
+        </w:rPr>
+      </w:pPr>
+      <w:r>
+        <w:rPr>
+          <w:sz w:val="32"/>
+          <w:szCs w:val="32"/>
+          <w:lang w:val="en-US"/>
+        </w:rPr>
+        <w:tab/>
+      </w:r>
+      <w:r>
+        <w:rPr>
+          <w:sz w:val="32"/>
+          <w:szCs w:val="32"/>
+        </w:rPr>
+        <w:t>- is attributable</w:t>
+      </w:r>
+      <w:bookmarkStart w:id="0" w:name="_GoBack"/>
+      <w:bookmarkEnd w:id="0"/>
     </w:p>
     <w:sectPr>
       <w:pgSz w:w="11906" w:h="16838"/>

</xml_diff>